<commit_message>
[Web] Add lobby, change protocol, add css
</commit_message>
<xml_diff>
--- a/docs/specyfikacja ipp.docx
+++ b/docs/specyfikacja ipp.docx
@@ -61,10 +61,7 @@
         </w:drawing>
       </w:r>
     </w:p>
-    <w:p>
-      <w:bookmarkStart w:id="0" w:name="_GoBack"/>
-      <w:bookmarkEnd w:id="0"/>
-    </w:p>
+    <w:p/>
     <w:p/>
     <w:p/>
     <w:p>
@@ -276,7 +273,15 @@
         <w:t xml:space="preserve">Aby wprowadzić wisielca w XXI wiek, należy posłużyć się obecnie stosowanymi praktykami na rynku aplikacji/gier mobilnych. Gracz musi przede wszystkim chcieć wracać do tej gry. </w:t>
       </w:r>
       <w:r>
-        <w:t xml:space="preserve">Jednym ze sposobów, aby zatrzymać gracza, jest danie mu poczucia celu – na przykład w formie odblokowywanych osiągnięć i trybów (może chcieć zobaczyć, co będzie dalej), albo rankingów (każdy chce być najlepszy). Obecne produkty znajdujące się w sklepie Google Play nie są zbyt innowacyjne. Przeważają dwie odmiany, jedną jest klasyczny wisielec bez żadnej szczególnej oprawy graficznej, zapewne napisany na podstawie prostego tutoriala i wrzucony do sklepu. Drugą odmianą jest klasyczny wisielec wzbogacony o elementy typowej aplikacji mobilnej (podział na etapy i poziomy), reklamy, mikropłatności oraz miłą dla oka (jednak nie wyróżniającą się) oprawę graficzną. </w:t>
+        <w:t xml:space="preserve">Jednym ze sposobów, aby zatrzymać gracza, jest danie mu poczucia celu – na przykład w formie odblokowywanych osiągnięć i trybów (może chcieć zobaczyć, co będzie dalej), albo rankingów (każdy chce być najlepszy). Obecne produkty znajdujące się w sklepie Google Play nie są zbyt innowacyjne. Przeważają dwie odmiany, jedną jest klasyczny wisielec bez żadnej szczególnej oprawy graficznej, zapewne napisany na podstawie prostego </w:t>
+      </w:r>
+      <w:proofErr w:type="spellStart"/>
+      <w:r>
+        <w:t>tutoriala</w:t>
+      </w:r>
+      <w:proofErr w:type="spellEnd"/>
+      <w:r>
+        <w:t xml:space="preserve"> i wrzucony do sklepu. Drugą odmianą jest klasyczny wisielec wzbogacony o elementy typowej aplikacji mobilnej (podział na etapy i poziomy), reklamy, mikropłatności oraz miłą dla oka (jednak nie wyróżniającą się) oprawę graficzną. </w:t>
       </w:r>
       <w:r>
         <w:t>Mój produkt będzie bardziej innowacyjny i dostępny na wielu platformach.</w:t>
@@ -312,7 +317,39 @@
         <w:t xml:space="preserve"> </w:t>
       </w:r>
       <w:r>
-        <w:t>Należy uwzględnić, że wymagania dla infrastruktury serwerowej rosną wraz ze zwiększeniem się ilości graczy. Aplikacja będzie działać na dedykowanym serwerze, za serwowanie plików statycznych docelowo będzie odpowiadać nginx, zaś hostować samą grę będzie Gunicorn. Za bazę danych posłuży PostgreSQL.</w:t>
+        <w:t xml:space="preserve">Należy uwzględnić, że wymagania dla infrastruktury serwerowej rosną wraz ze zwiększeniem się ilości graczy. Aplikacja będzie działać na dedykowanym serwerze, za serwowanie plików statycznych docelowo będzie odpowiadać </w:t>
+      </w:r>
+      <w:proofErr w:type="spellStart"/>
+      <w:r>
+        <w:t>nginx</w:t>
+      </w:r>
+      <w:proofErr w:type="spellEnd"/>
+      <w:r>
+        <w:t xml:space="preserve">, zaś </w:t>
+      </w:r>
+      <w:proofErr w:type="spellStart"/>
+      <w:r>
+        <w:t>hostować</w:t>
+      </w:r>
+      <w:proofErr w:type="spellEnd"/>
+      <w:r>
+        <w:t xml:space="preserve"> samą grę będzie </w:t>
+      </w:r>
+      <w:proofErr w:type="spellStart"/>
+      <w:r>
+        <w:t>Gunicorn</w:t>
+      </w:r>
+      <w:proofErr w:type="spellEnd"/>
+      <w:r>
+        <w:t xml:space="preserve">. Za bazę danych posłuży </w:t>
+      </w:r>
+      <w:proofErr w:type="spellStart"/>
+      <w:r>
+        <w:t>PostgreSQL</w:t>
+      </w:r>
+      <w:proofErr w:type="spellEnd"/>
+      <w:r>
+        <w:t>.</w:t>
       </w:r>
     </w:p>
     <w:p>
@@ -349,7 +386,23 @@
         </w:numPr>
       </w:pPr>
       <w:r>
-        <w:t>Generowanie haseł na podstawie danych z serwisów Wikisłownik i Wikicytaty.</w:t>
+        <w:t xml:space="preserve">Generowanie haseł na podstawie danych z serwisów </w:t>
+      </w:r>
+      <w:proofErr w:type="spellStart"/>
+      <w:r>
+        <w:t>Wikisłownik</w:t>
+      </w:r>
+      <w:proofErr w:type="spellEnd"/>
+      <w:r>
+        <w:t xml:space="preserve"> i </w:t>
+      </w:r>
+      <w:proofErr w:type="spellStart"/>
+      <w:r>
+        <w:t>Wikicytaty</w:t>
+      </w:r>
+      <w:proofErr w:type="spellEnd"/>
+      <w:r>
+        <w:t>.</w:t>
       </w:r>
     </w:p>
     <w:p>
@@ -361,7 +414,15 @@
         </w:numPr>
       </w:pPr>
       <w:r>
-        <w:t>Wiele trybów (rozgrywka turowa, w czasie rzeczywistym itd.)</w:t>
+        <w:t xml:space="preserve">Wiele trybów (rozgrywka </w:t>
+      </w:r>
+      <w:proofErr w:type="spellStart"/>
+      <w:r>
+        <w:t>turowa</w:t>
+      </w:r>
+      <w:proofErr w:type="spellEnd"/>
+      <w:r>
+        <w:t>, w czasie rzeczywistym itd.)</w:t>
       </w:r>
     </w:p>
     <w:p>
@@ -386,7 +447,15 @@
         <w:jc w:val="both"/>
       </w:pPr>
       <w:r>
-        <w:t>Zaimplementowanie różnych wariacji od oryginalnej koncepcji (do przemyślenia w trakcie projektowania samej gry i do przetestowania na rzeczywistych odbiorcach), np. tryb samobójczy w którym gracz dostaje długie hasło i musi wybrać litery, których w nim nie ma. Warto pomyśleć o zaimplementowaniu tego w formie modyfikatorów (jak np. w osu!).</w:t>
+        <w:t xml:space="preserve">Zaimplementowanie różnych wariacji od oryginalnej koncepcji (do przemyślenia w trakcie projektowania samej gry i do przetestowania na rzeczywistych odbiorcach), np. tryb samobójczy w którym gracz dostaje długie hasło i musi wybrać litery, których w nim nie ma. Warto pomyśleć o zaimplementowaniu tego w formie modyfikatorów (jak np. w </w:t>
+      </w:r>
+      <w:proofErr w:type="spellStart"/>
+      <w:r>
+        <w:t>osu</w:t>
+      </w:r>
+      <w:proofErr w:type="spellEnd"/>
+      <w:r>
+        <w:t>!).</w:t>
       </w:r>
     </w:p>
     <w:p>
@@ -400,7 +469,15 @@
       </w:pPr>
       <w:r>
         <w:lastRenderedPageBreak/>
-        <w:t>Obsługa kont użytkowników, logowania przez portale społecznościowe, udostępniania swoich wyników przez fb, system osiągnięć.</w:t>
+        <w:t xml:space="preserve">Obsługa kont użytkowników, logowania przez portale społecznościowe, udostępniania swoich wyników przez </w:t>
+      </w:r>
+      <w:proofErr w:type="spellStart"/>
+      <w:r>
+        <w:t>fb</w:t>
+      </w:r>
+      <w:proofErr w:type="spellEnd"/>
+      <w:r>
+        <w:t>, system osiągnięć.</w:t>
       </w:r>
     </w:p>
     <w:p>
@@ -452,7 +529,15 @@
         <w:jc w:val="both"/>
       </w:pPr>
       <w:r>
-        <w:t>Oprawa graficzna zaprojektowana wokół następujących pojęć kluczowych: schopenahuer, wisielec, Halloween, trupie czaszki, cmentarze, trumny, zombie, nihilizm, szubienica, bezsens istnienia</w:t>
+        <w:t xml:space="preserve">Oprawa graficzna zaprojektowana wokół następujących pojęć kluczowych: </w:t>
+      </w:r>
+      <w:proofErr w:type="spellStart"/>
+      <w:r>
+        <w:t>schopenahuer</w:t>
+      </w:r>
+      <w:proofErr w:type="spellEnd"/>
+      <w:r>
+        <w:t>, wisielec, Halloween, trupie czaszki, cmentarze, trumny, zombie, nihilizm, szubienica, bezsens istnienia</w:t>
       </w:r>
     </w:p>
     <w:p>
@@ -465,7 +550,15 @@
         <w:jc w:val="both"/>
       </w:pPr>
       <w:r>
-        <w:t>Aplikacja musi być zgodna z założeniami Responsive Web design.</w:t>
+        <w:t xml:space="preserve">Aplikacja musi być zgodna z założeniami </w:t>
+      </w:r>
+      <w:proofErr w:type="spellStart"/>
+      <w:r>
+        <w:t>Responsive</w:t>
+      </w:r>
+      <w:proofErr w:type="spellEnd"/>
+      <w:r>
+        <w:t xml:space="preserve"> Web design.</w:t>
       </w:r>
     </w:p>
     <w:p>
@@ -554,10 +647,7 @@
         <w:pStyle w:val="Nagwek3"/>
       </w:pPr>
       <w:r>
-        <w:t>Etap</w:t>
-      </w:r>
-      <w:r>
-        <w:t xml:space="preserve"> 1 – deadline 10 listopada 2016</w:t>
+        <w:t>Etap 1 – deadline 10 listopada 2016</w:t>
       </w:r>
     </w:p>
     <w:p>
@@ -581,10 +671,7 @@
         <w:pStyle w:val="Bezodstpw"/>
       </w:pPr>
       <w:r>
-        <w:t>- działający prototyp</w:t>
-      </w:r>
-      <w:r>
-        <w:t>,</w:t>
+        <w:t>- działający prototyp,</w:t>
       </w:r>
     </w:p>
     <w:p>
@@ -605,10 +692,7 @@
         <w:pStyle w:val="Nagwek3"/>
       </w:pPr>
       <w:r>
-        <w:t>Etap</w:t>
-      </w:r>
-      <w:r>
-        <w:t xml:space="preserve"> 2 – deadline 1 grudnia 2016</w:t>
+        <w:t>Etap 2 – deadline 1 grudnia 2016</w:t>
       </w:r>
     </w:p>
     <w:p>
@@ -640,10 +724,7 @@
         <w:pStyle w:val="Nagwek3"/>
       </w:pPr>
       <w:r>
-        <w:t>Etap</w:t>
-      </w:r>
-      <w:r>
-        <w:t xml:space="preserve"> 3 – deadline 1 stycznia 2016</w:t>
+        <w:t>Etap 3 – deadline 1 stycznia 2016</w:t>
       </w:r>
     </w:p>
     <w:p>
@@ -712,11 +793,209 @@
         <w:jc w:val="both"/>
       </w:pPr>
       <w:r>
-        <w:t>Do stworzenia produktu posłużę się frameworkiem do tworzenia aplikacji webowych o nazwie Django. Wykorzystuje on język skryptowy Python do obsługi backendu. Komunikacja klient &lt;-&gt; serwer zostanie zrealizowana za pomocą protokołu WebSocket. Produkt zostanie zrealizowany w formie aplikacji webowej zgodnie z założeniami Responsive Web Design (interfejs aplikacji będzie dostosowywał się do urządzenia na którym będzie ona wyświetlana) z użyciem języków JavaScript, CSS oraz HTML.</w:t>
+        <w:t xml:space="preserve">Do stworzenia produktu posłużę się </w:t>
+      </w:r>
+      <w:proofErr w:type="spellStart"/>
+      <w:r>
+        <w:t>frameworkiem</w:t>
+      </w:r>
+      <w:proofErr w:type="spellEnd"/>
+      <w:r>
+        <w:t xml:space="preserve"> do tworzenia aplikacji webowych o nazwie </w:t>
+      </w:r>
+      <w:proofErr w:type="spellStart"/>
+      <w:r>
+        <w:t>Django</w:t>
+      </w:r>
+      <w:proofErr w:type="spellEnd"/>
+      <w:r>
+        <w:t xml:space="preserve">. Wykorzystuje on język skryptowy </w:t>
+      </w:r>
+      <w:proofErr w:type="spellStart"/>
+      <w:r>
+        <w:t>Python</w:t>
+      </w:r>
+      <w:proofErr w:type="spellEnd"/>
+      <w:r>
+        <w:t xml:space="preserve"> do obsługi </w:t>
+      </w:r>
+      <w:proofErr w:type="spellStart"/>
+      <w:r>
+        <w:t>backendu</w:t>
+      </w:r>
+      <w:proofErr w:type="spellEnd"/>
+      <w:r>
+        <w:t xml:space="preserve">. Komunikacja klient &lt;-&gt; serwer zostanie zrealizowana za pomocą protokołu </w:t>
+      </w:r>
+      <w:proofErr w:type="spellStart"/>
+      <w:r>
+        <w:t>WebSocket</w:t>
+      </w:r>
+      <w:proofErr w:type="spellEnd"/>
+      <w:r>
+        <w:t xml:space="preserve">. Produkt zostanie zrealizowany w formie aplikacji webowej zgodnie z założeniami </w:t>
+      </w:r>
+      <w:proofErr w:type="spellStart"/>
+      <w:r>
+        <w:t>Responsive</w:t>
+      </w:r>
+      <w:proofErr w:type="spellEnd"/>
+      <w:r>
+        <w:t xml:space="preserve"> Web Design (interfejs aplikacji będzie dostosowywał się do urządzenia na którym będzie ona wyświetlana) z użyciem języków JavaScript, CSS oraz HTML.</w:t>
+      </w:r>
+    </w:p>
+    <w:p>
+      <w:pPr>
+        <w:pStyle w:val="Nagwek2"/>
+      </w:pPr>
+      <w:r>
+        <w:lastRenderedPageBreak/>
+        <w:t>Grafiki koncepcyjne</w:t>
+      </w:r>
+    </w:p>
+    <w:p>
+      <w:pPr>
+        <w:jc w:val="both"/>
+      </w:pPr>
+      <w:r>
+        <w:rPr>
+          <w:noProof/>
+          <w:lang w:eastAsia="pl-PL"/>
+        </w:rPr>
+        <w:drawing>
+          <wp:inline distT="0" distB="0" distL="0" distR="0" wp14:anchorId="130A1A4A" wp14:editId="4FF7FEED">
+            <wp:extent cx="5760720" cy="2779395"/>
+            <wp:effectExtent l="0" t="0" r="0" b="1905"/>
+            <wp:docPr id="4" name="Obraz 4"/>
+            <wp:cNvGraphicFramePr>
+              <a:graphicFrameLocks xmlns:a="http://schemas.openxmlformats.org/drawingml/2006/main" noChangeAspect="1"/>
+            </wp:cNvGraphicFramePr>
+            <a:graphic xmlns:a="http://schemas.openxmlformats.org/drawingml/2006/main">
+              <a:graphicData uri="http://schemas.openxmlformats.org/drawingml/2006/picture">
+                <pic:pic xmlns:pic="http://schemas.openxmlformats.org/drawingml/2006/picture">
+                  <pic:nvPicPr>
+                    <pic:cNvPr id="1" name=""/>
+                    <pic:cNvPicPr/>
+                  </pic:nvPicPr>
+                  <pic:blipFill>
+                    <a:blip r:embed="rId11"/>
+                    <a:stretch>
+                      <a:fillRect/>
+                    </a:stretch>
+                  </pic:blipFill>
+                  <pic:spPr>
+                    <a:xfrm>
+                      <a:off x="0" y="0"/>
+                      <a:ext cx="5760720" cy="2779395"/>
+                    </a:xfrm>
+                    <a:prstGeom prst="rect">
+                      <a:avLst/>
+                    </a:prstGeom>
+                  </pic:spPr>
+                </pic:pic>
+              </a:graphicData>
+            </a:graphic>
+          </wp:inline>
+        </w:drawing>
+      </w:r>
+    </w:p>
+    <w:p>
+      <w:pPr>
+        <w:jc w:val="both"/>
+      </w:pPr>
+      <w:r>
+        <w:rPr>
+          <w:b/>
+        </w:rPr>
+        <w:t>Rys. 1</w:t>
+      </w:r>
+      <w:r>
+        <w:t>: Poczekalnia gry</w:t>
+      </w:r>
+    </w:p>
+    <w:p>
+      <w:pPr>
+        <w:jc w:val="both"/>
+      </w:pPr>
+      <w:r>
+        <w:rPr>
+          <w:noProof/>
+          <w:lang w:eastAsia="pl-PL"/>
+        </w:rPr>
+        <w:drawing>
+          <wp:inline distT="0" distB="0" distL="0" distR="0" wp14:anchorId="4C0F2EC2" wp14:editId="10B53D58">
+            <wp:extent cx="5760720" cy="2779395"/>
+            <wp:effectExtent l="0" t="0" r="0" b="1905"/>
+            <wp:docPr id="5" name="Obraz 5"/>
+            <wp:cNvGraphicFramePr>
+              <a:graphicFrameLocks xmlns:a="http://schemas.openxmlformats.org/drawingml/2006/main" noChangeAspect="1"/>
+            </wp:cNvGraphicFramePr>
+            <a:graphic xmlns:a="http://schemas.openxmlformats.org/drawingml/2006/main">
+              <a:graphicData uri="http://schemas.openxmlformats.org/drawingml/2006/picture">
+                <pic:pic xmlns:pic="http://schemas.openxmlformats.org/drawingml/2006/picture">
+                  <pic:nvPicPr>
+                    <pic:cNvPr id="1" name=""/>
+                    <pic:cNvPicPr/>
+                  </pic:nvPicPr>
+                  <pic:blipFill>
+                    <a:blip r:embed="rId12"/>
+                    <a:stretch>
+                      <a:fillRect/>
+                    </a:stretch>
+                  </pic:blipFill>
+                  <pic:spPr>
+                    <a:xfrm>
+                      <a:off x="0" y="0"/>
+                      <a:ext cx="5760720" cy="2779395"/>
+                    </a:xfrm>
+                    <a:prstGeom prst="rect">
+                      <a:avLst/>
+                    </a:prstGeom>
+                  </pic:spPr>
+                </pic:pic>
+              </a:graphicData>
+            </a:graphic>
+          </wp:inline>
+        </w:drawing>
+      </w:r>
+    </w:p>
+    <w:p>
+      <w:pPr>
+        <w:jc w:val="both"/>
+      </w:pPr>
+      <w:r>
+        <w:rPr>
+          <w:b/>
+        </w:rPr>
+        <w:t>Rys. 2</w:t>
+      </w:r>
+      <w:r>
+        <w:t>: Gra</w:t>
+      </w:r>
+      <w:bookmarkStart w:id="0" w:name="_GoBack"/>
+      <w:bookmarkEnd w:id="0"/>
+    </w:p>
+    <w:p>
+      <w:pPr>
+        <w:pStyle w:val="Nagwek2"/>
+      </w:pPr>
+      <w:r>
+        <w:t>Repozytorium</w:t>
+      </w:r>
+    </w:p>
+    <w:p>
+      <w:pPr>
+        <w:jc w:val="both"/>
+      </w:pPr>
+      <w:r>
+        <w:t xml:space="preserve">Kod znajduje się tutaj: </w:t>
+      </w:r>
+      <w:r>
+        <w:t>https://github.com/ksiazkowicz/schopenhauer</w:t>
       </w:r>
     </w:p>
     <w:sectPr>
-      <w:footerReference w:type="default" r:id="rId11"/>
+      <w:footerReference w:type="default" r:id="rId13"/>
       <w:pgSz w:w="11906" w:h="16838"/>
       <w:pgMar w:top="1417" w:right="1417" w:bottom="1417" w:left="1417" w:header="708" w:footer="708" w:gutter="0"/>
       <w:cols w:space="708"/>
@@ -761,6 +1040,7 @@
         <w:docPartUnique/>
       </w:docPartObj>
     </w:sdtPr>
+    <w:sdtEndPr/>
     <w:sdtContent>
       <w:p>
         <w:pPr>
@@ -780,7 +1060,7 @@
           <w:rPr>
             <w:noProof/>
           </w:rPr>
-          <w:t>1</w:t>
+          <w:t>4</w:t>
         </w:r>
         <w:r>
           <w:fldChar w:fldCharType="end"/>
@@ -1906,7 +2186,7 @@
 </file>
 
 <file path=customXml/itemProps1.xml><?xml version="1.0" encoding="utf-8"?>
-<ds:datastoreItem xmlns:ds="http://schemas.openxmlformats.org/officeDocument/2006/customXml" ds:itemID="{0F0AA983-31C3-4294-8CB3-878F2A19091D}">
+<ds:datastoreItem xmlns:ds="http://schemas.openxmlformats.org/officeDocument/2006/customXml" ds:itemID="{BAD7520A-9CC7-4814-B6F3-1A42C8811EF8}">
   <ds:schemaRefs>
     <ds:schemaRef ds:uri="http://schemas.openxmlformats.org/officeDocument/2006/bibliography"/>
   </ds:schemaRefs>

</xml_diff>